<commit_message>
ajout des liens github et netlify
</commit_message>
<xml_diff>
--- a/Axel_LEONARD_STUDI_EVAL1.docx
+++ b/Axel_LEONARD_STUDI_EVAL1.docx
@@ -470,25 +470,7 @@
           <w:sz w:val="28"/>
           <w:szCs w:val="28"/>
         </w:rPr>
-        <w:t xml:space="preserve">Vous pouvez bien sûr agrandir les cadres pour répondre aux questions sur la </w:t>
-      </w:r>
-      <w:proofErr w:type="gramStart"/>
-      <w:r>
-        <w:rPr>
-          <w:b/>
-          <w:sz w:val="28"/>
-          <w:szCs w:val="28"/>
-        </w:rPr>
-        <w:t>description</w:t>
-      </w:r>
-      <w:proofErr w:type="gramEnd"/>
-      <w:r>
-        <w:rPr>
-          <w:b/>
-          <w:sz w:val="28"/>
-          <w:szCs w:val="28"/>
-        </w:rPr>
-        <w:t xml:space="preserve"> du projet si nécessaire.</w:t>
+        <w:t>Vous pouvez bien sûr agrandir les cadres pour répondre aux questions sur la description du projet si nécessaire.</w:t>
       </w:r>
     </w:p>
     <w:p>
@@ -738,7 +720,24 @@
           <w:sz w:val="21"/>
           <w:szCs w:val="21"/>
         </w:rPr>
-        <w:t xml:space="preserve"> du projet : ……………</w:t>
+        <w:t xml:space="preserve"> du projet : </w:t>
+      </w:r>
+      <w:hyperlink r:id="rId8" w:history="1">
+        <w:r>
+          <w:rPr>
+            <w:rStyle w:val="Lienhypertexte"/>
+            <w:sz w:val="21"/>
+            <w:szCs w:val="21"/>
+          </w:rPr>
+          <w:t>https://github.com/Leozeroto/OrphoSocks</w:t>
+        </w:r>
+      </w:hyperlink>
+      <w:r>
+        <w:rPr>
+          <w:sz w:val="21"/>
+          <w:szCs w:val="21"/>
+        </w:rPr>
+        <w:t xml:space="preserve"> </w:t>
       </w:r>
     </w:p>
     <w:p>
@@ -768,7 +767,24 @@
           <w:sz w:val="21"/>
           <w:szCs w:val="21"/>
         </w:rPr>
-        <w:t>URL du site (si vous avez mis votre projet en ligne) : ……….</w:t>
+        <w:t xml:space="preserve">URL du site (si vous avez mis votre projet en ligne) : </w:t>
+      </w:r>
+      <w:hyperlink r:id="rId9" w:history="1">
+        <w:r>
+          <w:rPr>
+            <w:rStyle w:val="Lienhypertexte"/>
+            <w:sz w:val="21"/>
+            <w:szCs w:val="21"/>
+          </w:rPr>
+          <w:t>https://orphosocks.netlify.app/</w:t>
+        </w:r>
+      </w:hyperlink>
+      <w:r>
+        <w:rPr>
+          <w:sz w:val="21"/>
+          <w:szCs w:val="21"/>
+        </w:rPr>
+        <w:t xml:space="preserve"> </w:t>
       </w:r>
     </w:p>
     <w:p>
@@ -2060,7 +2076,7 @@
         </w:rPr>
         <w:t xml:space="preserve"> BOOTSTRAP, </w:t>
       </w:r>
-      <w:hyperlink r:id="rId8" w:history="1">
+      <w:hyperlink r:id="rId10" w:history="1">
         <w:r>
           <w:rPr>
             <w:rStyle w:val="Lienhypertexte"/>
@@ -2102,7 +2118,7 @@
         </w:rPr>
         <w:t xml:space="preserve">Pour le web design, c’est-à-dire la cohérence des couleurs, j’ai utilisé COOLORS, </w:t>
       </w:r>
-      <w:hyperlink r:id="rId9" w:history="1">
+      <w:hyperlink r:id="rId11" w:history="1">
         <w:r>
           <w:rPr>
             <w:rStyle w:val="Lienhypertexte"/>
@@ -2144,7 +2160,7 @@
         </w:rPr>
         <w:t xml:space="preserve">Pour la police, j’ai utilisé FONTJOY, </w:t>
       </w:r>
-      <w:hyperlink r:id="rId10" w:history="1">
+      <w:hyperlink r:id="rId12" w:history="1">
         <w:r>
           <w:rPr>
             <w:rStyle w:val="Lienhypertexte"/>
@@ -2210,7 +2226,7 @@
         </w:rPr>
         <w:t xml:space="preserve">Pour la compression des images, j’ai utilisé COMPRESSNOW, </w:t>
       </w:r>
-      <w:hyperlink r:id="rId11" w:history="1">
+      <w:hyperlink r:id="rId13" w:history="1">
         <w:r>
           <w:rPr>
             <w:rStyle w:val="Lienhypertexte"/>
@@ -2252,7 +2268,7 @@
         </w:rPr>
         <w:t xml:space="preserve">Pour le redimensionnement des images, j’ai utilisé ILOVEIMG, </w:t>
       </w:r>
-      <w:hyperlink r:id="rId12" w:history="1">
+      <w:hyperlink r:id="rId14" w:history="1">
         <w:r>
           <w:rPr>
             <w:rStyle w:val="Lienhypertexte"/>
@@ -2286,7 +2302,7 @@
         </w:rPr>
         <w:t xml:space="preserve">Pour l’inspiration web design, j’ai utilisé DRIBBBLE, </w:t>
       </w:r>
-      <w:hyperlink r:id="rId13" w:history="1">
+      <w:hyperlink r:id="rId15" w:history="1">
         <w:r>
           <w:rPr>
             <w:rStyle w:val="Lienhypertexte"/>
@@ -2899,10 +2915,10 @@
       </w:pPr>
     </w:p>
     <w:sectPr>
-      <w:headerReference w:type="even" r:id="rId14"/>
-      <w:headerReference w:type="default" r:id="rId15"/>
-      <w:footerReference w:type="default" r:id="rId16"/>
-      <w:headerReference w:type="first" r:id="rId17"/>
+      <w:headerReference w:type="even" r:id="rId16"/>
+      <w:headerReference w:type="default" r:id="rId17"/>
+      <w:footerReference w:type="default" r:id="rId18"/>
+      <w:headerReference w:type="first" r:id="rId19"/>
       <w:pgSz w:w="11906" w:h="16838"/>
       <w:pgMar w:top="1418" w:right="1417" w:bottom="1417" w:left="1417" w:header="708" w:footer="426" w:gutter="0"/>
       <w:pgNumType w:start="1"/>
@@ -3477,6 +3493,7 @@
     <w:lsdException w:name="HTML Sample" w:semiHidden="1" w:unhideWhenUsed="1"/>
     <w:lsdException w:name="HTML Typewriter" w:semiHidden="1" w:unhideWhenUsed="1"/>
     <w:lsdException w:name="HTML Variable" w:semiHidden="1" w:unhideWhenUsed="1"/>
+    <w:lsdException w:name="Normal Table" w:semiHidden="1" w:unhideWhenUsed="1"/>
     <w:lsdException w:name="annotation subject" w:semiHidden="1" w:unhideWhenUsed="1"/>
     <w:lsdException w:name="No List" w:semiHidden="1" w:unhideWhenUsed="1"/>
     <w:lsdException w:name="Outline List 1" w:semiHidden="1" w:unhideWhenUsed="1"/>
@@ -3519,8 +3536,11 @@
     <w:lsdException w:name="Table Contemporary" w:semiHidden="1" w:unhideWhenUsed="1"/>
     <w:lsdException w:name="Table Elegant" w:semiHidden="1" w:unhideWhenUsed="1"/>
     <w:lsdException w:name="Table Professional" w:semiHidden="1" w:unhideWhenUsed="1"/>
+    <w:lsdException w:name="Table Subtle 1" w:semiHidden="1" w:unhideWhenUsed="1"/>
     <w:lsdException w:name="Table Subtle 2" w:semiHidden="1" w:unhideWhenUsed="1"/>
     <w:lsdException w:name="Table Web 1" w:semiHidden="1" w:unhideWhenUsed="1"/>
+    <w:lsdException w:name="Table Web 2" w:semiHidden="1" w:unhideWhenUsed="1"/>
+    <w:lsdException w:name="Table Web 3" w:semiHidden="1" w:unhideWhenUsed="1"/>
     <w:lsdException w:name="Balloon Text" w:semiHidden="1" w:unhideWhenUsed="1"/>
     <w:lsdException w:name="Table Grid" w:uiPriority="39"/>
     <w:lsdException w:name="Table Theme" w:semiHidden="1" w:unhideWhenUsed="1"/>

</xml_diff>